<commit_message>
Working on textures. worked on camera documentation
</commit_message>
<xml_diff>
--- a/bms1201_CamerasAndProjections/1. Orthographic Projection implementation without use of glm.docx
+++ b/bms1201_CamerasAndProjections/1. Orthographic Projection implementation without use of glm.docx
@@ -66,9 +66,83 @@
         </w:rPr>
         <w:t>glm</w:t>
       </w:r>
+      <w:proofErr w:type="spellEnd"/>
+    </w:p>
+    <w:p>
+      <w:pPr>
+        <w:ind w:firstLine="720"/>
+        <w:rPr>
+          <w:sz w:val="24"/>
+          <w:szCs w:val="24"/>
+        </w:rPr>
+      </w:pPr>
+      <w:r>
+        <w:rPr>
+          <w:sz w:val="24"/>
+          <w:szCs w:val="24"/>
+        </w:rPr>
+        <w:t>The orthographic projection implementation gives the camera a rectangular</w:t>
+      </w:r>
+      <w:r>
+        <w:rPr>
+          <w:sz w:val="24"/>
+          <w:szCs w:val="24"/>
+        </w:rPr>
+        <w:t xml:space="preserve">, </w:t>
+      </w:r>
+      <w:r>
+        <w:rPr>
+          <w:sz w:val="24"/>
+          <w:szCs w:val="24"/>
+        </w:rPr>
+        <w:t>tunnel vision</w:t>
+      </w:r>
+      <w:r>
+        <w:rPr>
+          <w:sz w:val="24"/>
+          <w:szCs w:val="24"/>
+        </w:rPr>
+        <w:t xml:space="preserve"> projection that has no field of view. </w:t>
+      </w:r>
+      <w:r>
+        <w:rPr>
+          <w:sz w:val="24"/>
+          <w:szCs w:val="24"/>
+        </w:rPr>
+        <w:t>I created a function that</w:t>
+      </w:r>
+      <w:r>
+        <w:rPr>
+          <w:sz w:val="24"/>
+          <w:szCs w:val="24"/>
+        </w:rPr>
+        <w:t xml:space="preserve"> takes in six floats. The first four floats are for the left, right, top and bottom sides of the camera. The last two floats are for the far and near planes.</w:t>
+      </w:r>
+      <w:r>
+        <w:rPr>
+          <w:sz w:val="24"/>
+          <w:szCs w:val="24"/>
+        </w:rPr>
+        <w:t xml:space="preserve"> The function</w:t>
+      </w:r>
+      <w:r>
+        <w:rPr>
+          <w:sz w:val="24"/>
+          <w:szCs w:val="24"/>
+        </w:rPr>
+        <w:t>’s return type is mat4.</w:t>
+      </w:r>
       <w:bookmarkStart w:id="0" w:name="_GoBack"/>
       <w:bookmarkEnd w:id="0"/>
-      <w:proofErr w:type="spellEnd"/>
+    </w:p>
+    <w:p>
+      <w:pPr>
+        <w:ind w:firstLine="720"/>
+        <w:rPr>
+          <w:sz w:val="24"/>
+          <w:szCs w:val="24"/>
+        </w:rPr>
+      </w:pPr>
     </w:p>
     <w:sectPr>
       <w:pgSz w:w="12240" w:h="15840"/>

</xml_diff>